<commit_message>
feat(main): add files to lab-5
</commit_message>
<xml_diff>
--- a/labs/lab05/report/report.docx
+++ b/labs/lab05/report/report.docx
@@ -355,7 +355,7 @@
       </w:r>
     </w:p>
     <w:bookmarkEnd w:id="22"/>
-    <w:bookmarkStart w:id="78" w:name="выполнение-лабораторной-работы"/>
+    <w:bookmarkStart w:id="75" w:name="выполнение-лабораторной-работы"/>
     <w:p>
       <w:pPr>
         <w:pStyle w:val="Heading1"/>
@@ -373,7 +373,7 @@
         <w:t xml:space="preserve">Выполнение лабораторной работы</w:t>
       </w:r>
     </w:p>
-    <w:bookmarkStart w:id="38" w:name="основы-работы-c-midnight-commander"/>
+    <w:bookmarkStart w:id="35" w:name="основы-работы-c-midnight-commander"/>
     <w:p>
       <w:pPr>
         <w:pStyle w:val="Heading2"/>
@@ -514,7 +514,7 @@
         <w:pStyle w:val="BodyText"/>
       </w:pPr>
       <w:r>
-        <w:t xml:space="preserve">Перехожу в созданный каталог в предыдущей лабораторной работе (рис. -fig. 3).</w:t>
+        <w:t xml:space="preserve">Создаю каталог lab05 (рис. -fig. 3).</w:t>
       </w:r>
     </w:p>
     <w:p>
@@ -526,7 +526,7 @@
           <wp:inline>
             <wp:extent cx="3733800" cy="325714"/>
             <wp:effectExtent b="0" l="0" r="0" t="0"/>
-            <wp:docPr descr="Открытый каталог arch-pc" title="" id="30" name="Picture"/>
+            <wp:docPr descr="каталог lab05" title="" id="30" name="Picture"/>
             <a:graphic>
               <a:graphicData uri="http://schemas.openxmlformats.org/drawingml/2006/picture">
                 <pic:pic>
@@ -569,7 +569,7 @@
         <w:pStyle w:val="ImageCaption"/>
       </w:pPr>
       <w:r>
-        <w:t xml:space="preserve">Рис. 3: Открытый каталог arch-pc</w:t>
+        <w:t xml:space="preserve">Рис. 3: каталог lab05</w:t>
       </w:r>
     </w:p>
     <w:p>
@@ -577,7 +577,7 @@
         <w:pStyle w:val="BodyText"/>
       </w:pPr>
       <w:r>
-        <w:t xml:space="preserve">С помощью функциональной клавиши, я создаю подкаталог lab05, в котором буду работать (рис. -fig. 4).</w:t>
+        <w:t xml:space="preserve">В строке ввода вводжу команду touch и создаю файл (рис. -fig. 4).</w:t>
       </w:r>
     </w:p>
     <w:p>
@@ -589,7 +589,7 @@
           <wp:inline>
             <wp:extent cx="3733800" cy="294773"/>
             <wp:effectExtent b="0" l="0" r="0" t="0"/>
-            <wp:docPr descr="Создание рабочего подкаталога" title="" id="33" name="Picture"/>
+            <wp:docPr descr="Создание файла в Midnight Commander" title="" id="33" name="Picture"/>
             <a:graphic>
               <a:graphicData uri="http://schemas.openxmlformats.org/drawingml/2006/picture">
                 <pic:pic>
@@ -632,15 +632,34 @@
         <w:pStyle w:val="ImageCaption"/>
       </w:pPr>
       <w:r>
-        <w:t xml:space="preserve">Рис. 4: Создание рабочего подкаталога</w:t>
-      </w:r>
-    </w:p>
-    <w:p>
-      <w:pPr>
-        <w:pStyle w:val="BodyText"/>
-      </w:pPr>
-      <w:r>
-        <w:t xml:space="preserve">В строке ввода вводжу команду touch и создаю файл (рис. -fig. 5).</w:t>
+        <w:t xml:space="preserve">Рис. 4: Создание файла в Midnight Commander</w:t>
+      </w:r>
+    </w:p>
+    <w:bookmarkEnd w:id="35"/>
+    <w:bookmarkStart w:id="45" w:name="работа-в-nasm"/>
+    <w:p>
+      <w:pPr>
+        <w:pStyle w:val="Heading2"/>
+      </w:pPr>
+      <w:r>
+        <w:rPr>
+          <w:rStyle w:val="SectionNumber"/>
+        </w:rPr>
+        <w:t xml:space="preserve">4.2</w:t>
+      </w:r>
+      <w:r>
+        <w:tab/>
+      </w:r>
+      <w:r>
+        <w:t xml:space="preserve">Работа в NASM</w:t>
+      </w:r>
+    </w:p>
+    <w:p>
+      <w:pPr>
+        <w:pStyle w:val="FirstParagraph"/>
+      </w:pPr>
+      <w:r>
+        <w:t xml:space="preserve">С помощью F4 открываю только что созданный файл и вношу код с листинга (рис. -fig. 5).</w:t>
       </w:r>
     </w:p>
     <w:p>
@@ -652,18 +671,18 @@
           <wp:inline>
             <wp:extent cx="3733800" cy="3438871"/>
             <wp:effectExtent b="0" l="0" r="0" t="0"/>
-            <wp:docPr descr="Создание файла в Midnight Commander" title="" id="36" name="Picture"/>
+            <wp:docPr descr="Редактирование файла в Midnight Commander" title="" id="37" name="Picture"/>
             <a:graphic>
               <a:graphicData uri="http://schemas.openxmlformats.org/drawingml/2006/picture">
                 <pic:pic>
                   <pic:nvPicPr>
-                    <pic:cNvPr descr="image/5.png" id="37" name="Picture"/>
+                    <pic:cNvPr descr="image/5.png" id="38" name="Picture"/>
                     <pic:cNvPicPr>
                       <a:picLocks noChangeArrowheads="1" noChangeAspect="1"/>
                     </pic:cNvPicPr>
                   </pic:nvPicPr>
                   <pic:blipFill>
-                    <a:blip r:embed="rId35"/>
+                    <a:blip r:embed="rId36"/>
                     <a:stretch>
                       <a:fillRect/>
                     </a:stretch>
@@ -695,34 +714,15 @@
         <w:pStyle w:val="ImageCaption"/>
       </w:pPr>
       <w:r>
-        <w:t xml:space="preserve">Рис. 5: Создание файла в Midnight Commander</w:t>
-      </w:r>
-    </w:p>
-    <w:bookmarkEnd w:id="38"/>
-    <w:bookmarkStart w:id="48" w:name="работа-в-nasm"/>
-    <w:p>
-      <w:pPr>
-        <w:pStyle w:val="Heading2"/>
-      </w:pPr>
-      <w:r>
-        <w:rPr>
-          <w:rStyle w:val="SectionNumber"/>
-        </w:rPr>
-        <w:t xml:space="preserve">4.2</w:t>
-      </w:r>
-      <w:r>
-        <w:tab/>
-      </w:r>
-      <w:r>
-        <w:t xml:space="preserve">Работа в NASM</w:t>
-      </w:r>
-    </w:p>
-    <w:p>
-      <w:pPr>
-        <w:pStyle w:val="FirstParagraph"/>
-      </w:pPr>
-      <w:r>
-        <w:t xml:space="preserve">С помощью F4 открываю только что созданный файл и вношу код с листинга (рис. -fig. 6).</w:t>
+        <w:t xml:space="preserve">Рис. 5: Редактирование файла в Midnight Commander</w:t>
+      </w:r>
+    </w:p>
+    <w:p>
+      <w:pPr>
+        <w:pStyle w:val="BodyText"/>
+      </w:pPr>
+      <w:r>
+        <w:t xml:space="preserve">Проверяю сохраненные изменения с помощью клавиши F3 (рис. -fig. 6).</w:t>
       </w:r>
     </w:p>
     <w:p>
@@ -734,7 +734,7 @@
           <wp:inline>
             <wp:extent cx="3733800" cy="3438871"/>
             <wp:effectExtent b="0" l="0" r="0" t="0"/>
-            <wp:docPr descr="Редактирование файла в Midnight Commander" title="" id="40" name="Picture"/>
+            <wp:docPr descr="Проверка сохранения сделанных изменений" title="" id="40" name="Picture"/>
             <a:graphic>
               <a:graphicData uri="http://schemas.openxmlformats.org/drawingml/2006/picture">
                 <pic:pic>
@@ -777,7 +777,7 @@
         <w:pStyle w:val="ImageCaption"/>
       </w:pPr>
       <w:r>
-        <w:t xml:space="preserve">Рис. 6: Редактирование файла в Midnight Commander</w:t>
+        <w:t xml:space="preserve">Рис. 6: Проверка сохранения сделанных изменений</w:t>
       </w:r>
     </w:p>
     <w:p>
@@ -785,7 +785,7 @@
         <w:pStyle w:val="BodyText"/>
       </w:pPr>
       <w:r>
-        <w:t xml:space="preserve">Проверяю сохраненные изменения с помощью клавиши F3 (рис. -fig. 7).</w:t>
+        <w:t xml:space="preserve">Транслирую и компоную измененный файл, запускаю (рис. -fig. 7).</w:t>
       </w:r>
     </w:p>
     <w:p>
@@ -797,7 +797,7 @@
           <wp:inline>
             <wp:extent cx="3733800" cy="726016"/>
             <wp:effectExtent b="0" l="0" r="0" t="0"/>
-            <wp:docPr descr="Проверка сохранения сделанных изменений" title="" id="43" name="Picture"/>
+            <wp:docPr descr="Трансляция, компоновка и последующий запуск программы" title="" id="43" name="Picture"/>
             <a:graphic>
               <a:graphicData uri="http://schemas.openxmlformats.org/drawingml/2006/picture">
                 <pic:pic>
@@ -840,15 +840,34 @@
         <w:pStyle w:val="ImageCaption"/>
       </w:pPr>
       <w:r>
-        <w:t xml:space="preserve">Рис. 7: Проверка сохранения сделанных изменений</w:t>
-      </w:r>
-    </w:p>
-    <w:p>
-      <w:pPr>
-        <w:pStyle w:val="BodyText"/>
-      </w:pPr>
-      <w:r>
-        <w:t xml:space="preserve">Транслирую и компоную измененный файл, запускаю (рис. -fig. 8).</w:t>
+        <w:t xml:space="preserve">Рис. 7: Трансляция, компоновка и последующий запуск программы</w:t>
+      </w:r>
+    </w:p>
+    <w:bookmarkEnd w:id="45"/>
+    <w:bookmarkStart w:id="61" w:name="подключение-внешнего-файла"/>
+    <w:p>
+      <w:pPr>
+        <w:pStyle w:val="Heading2"/>
+      </w:pPr>
+      <w:r>
+        <w:rPr>
+          <w:rStyle w:val="SectionNumber"/>
+        </w:rPr>
+        <w:t xml:space="preserve">4.3</w:t>
+      </w:r>
+      <w:r>
+        <w:tab/>
+      </w:r>
+      <w:r>
+        <w:t xml:space="preserve">Подключение внешнего файла</w:t>
+      </w:r>
+    </w:p>
+    <w:p>
+      <w:pPr>
+        <w:pStyle w:val="FirstParagraph"/>
+      </w:pPr>
+      <w:r>
+        <w:t xml:space="preserve">Скачанный с ТУИС файл сохраняю в общую папку на своем компьютере, на виртуальной машине в интерфейсе Midnight Commander перехожу в директорию общей папки, копирую файл в рабочий подкаталог. (рис. -fig. 8).</w:t>
       </w:r>
     </w:p>
     <w:p>
@@ -860,18 +879,18 @@
           <wp:inline>
             <wp:extent cx="3733800" cy="1580153"/>
             <wp:effectExtent b="0" l="0" r="0" t="0"/>
-            <wp:docPr descr="Трансляция, компоновка и последующий запуск программы" title="" id="46" name="Picture"/>
+            <wp:docPr descr="Копирование файла в рабочий каталог" title="" id="47" name="Picture"/>
             <a:graphic>
               <a:graphicData uri="http://schemas.openxmlformats.org/drawingml/2006/picture">
                 <pic:pic>
                   <pic:nvPicPr>
-                    <pic:cNvPr descr="image/8.png" id="47" name="Picture"/>
+                    <pic:cNvPr descr="image/8.png" id="48" name="Picture"/>
                     <pic:cNvPicPr>
                       <a:picLocks noChangeArrowheads="1" noChangeAspect="1"/>
                     </pic:cNvPicPr>
                   </pic:nvPicPr>
                   <pic:blipFill>
-                    <a:blip r:embed="rId45"/>
+                    <a:blip r:embed="rId46"/>
                     <a:stretch>
                       <a:fillRect/>
                     </a:stretch>
@@ -903,34 +922,15 @@
         <w:pStyle w:val="ImageCaption"/>
       </w:pPr>
       <w:r>
-        <w:t xml:space="preserve">Рис. 8: Трансляция, компоновка и последующий запуск программы</w:t>
-      </w:r>
-    </w:p>
-    <w:bookmarkEnd w:id="48"/>
-    <w:bookmarkStart w:id="61" w:name="подключение-внешнего-файла"/>
-    <w:p>
-      <w:pPr>
-        <w:pStyle w:val="Heading2"/>
-      </w:pPr>
-      <w:r>
-        <w:rPr>
-          <w:rStyle w:val="SectionNumber"/>
-        </w:rPr>
-        <w:t xml:space="preserve">4.3</w:t>
-      </w:r>
-      <w:r>
-        <w:tab/>
-      </w:r>
-      <w:r>
-        <w:t xml:space="preserve">Подключение внешнего файла</w:t>
-      </w:r>
-    </w:p>
-    <w:p>
-      <w:pPr>
-        <w:pStyle w:val="FirstParagraph"/>
-      </w:pPr>
-      <w:r>
-        <w:t xml:space="preserve">Скачанный с ТУИС файл сохраняю в общую папку на своем компьютере, на виртуальной машине в интерфейсе Midnight Commander перехожу в директорию общей папки, копирую файл в рабочий подкаталог. (рис. -fig. 9).</w:t>
+        <w:t xml:space="preserve">Рис. 8: Копирование файла в рабочий каталог</w:t>
+      </w:r>
+    </w:p>
+    <w:p>
+      <w:pPr>
+        <w:pStyle w:val="BodyText"/>
+      </w:pPr>
+      <w:r>
+        <w:t xml:space="preserve">Создаю копию файла для последующей работы с ним (рис. -fig. 9).</w:t>
       </w:r>
     </w:p>
     <w:p>
@@ -942,7 +942,7 @@
           <wp:inline>
             <wp:extent cx="3733800" cy="436265"/>
             <wp:effectExtent b="0" l="0" r="0" t="0"/>
-            <wp:docPr descr="Копирование файла в рабочий каталог" title="" id="50" name="Picture"/>
+            <wp:docPr descr="Создание копии файла в Midnight Commander" title="" id="50" name="Picture"/>
             <a:graphic>
               <a:graphicData uri="http://schemas.openxmlformats.org/drawingml/2006/picture">
                 <pic:pic>
@@ -985,7 +985,7 @@
         <w:pStyle w:val="ImageCaption"/>
       </w:pPr>
       <w:r>
-        <w:t xml:space="preserve">Рис. 9: Копирование файла в рабочий каталог</w:t>
+        <w:t xml:space="preserve">Рис. 9: Создание копии файла в Midnight Commander</w:t>
       </w:r>
     </w:p>
     <w:p>
@@ -993,7 +993,7 @@
         <w:pStyle w:val="BodyText"/>
       </w:pPr>
       <w:r>
-        <w:t xml:space="preserve">Создаю копию файла для последующей работы с ним (рис. -fig. 10).</w:t>
+        <w:t xml:space="preserve">В копии файла подключаю подпограмм из подключенного файла (рис. -fig. 10).</w:t>
       </w:r>
     </w:p>
     <w:p>
@@ -1005,7 +1005,7 @@
           <wp:inline>
             <wp:extent cx="3733800" cy="1995054"/>
             <wp:effectExtent b="0" l="0" r="0" t="0"/>
-            <wp:docPr descr="Создание копии файла в Midnight Commander" title="" id="53" name="Picture"/>
+            <wp:docPr descr="Изменение программы" title="" id="53" name="Picture"/>
             <a:graphic>
               <a:graphicData uri="http://schemas.openxmlformats.org/drawingml/2006/picture">
                 <pic:pic>
@@ -1048,7 +1048,7 @@
         <w:pStyle w:val="ImageCaption"/>
       </w:pPr>
       <w:r>
-        <w:t xml:space="preserve">Рис. 10: Создание копии файла в Midnight Commander</w:t>
+        <w:t xml:space="preserve">Рис. 10: Изменение программы</w:t>
       </w:r>
     </w:p>
     <w:p>
@@ -1056,7 +1056,7 @@
         <w:pStyle w:val="BodyText"/>
       </w:pPr>
       <w:r>
-        <w:t xml:space="preserve">В копии файла подключаю подпограмм из подключенного файла (рис. -fig. 11).</w:t>
+        <w:t xml:space="preserve">Транслирую, компоную и запускаю программу с подключенным файлом (рис. -fig. 11).</w:t>
       </w:r>
     </w:p>
     <w:p>
@@ -1066,83 +1066,20 @@
       <w:r>
         <w:drawing>
           <wp:inline>
-            <wp:extent cx="3733800" cy="1995054"/>
+            <wp:extent cx="3733800" cy="693036"/>
             <wp:effectExtent b="0" l="0" r="0" t="0"/>
-            <wp:docPr descr="Изменение программы" title="" id="56" name="Picture"/>
+            <wp:docPr descr="Запуск измененной программы" title="" id="56" name="Picture"/>
             <a:graphic>
               <a:graphicData uri="http://schemas.openxmlformats.org/drawingml/2006/picture">
                 <pic:pic>
                   <pic:nvPicPr>
-                    <pic:cNvPr descr="image/11.png" id="57" name="Picture"/>
+                    <pic:cNvPr descr="image/12.png" id="57" name="Picture"/>
                     <pic:cNvPicPr>
                       <a:picLocks noChangeArrowheads="1" noChangeAspect="1"/>
                     </pic:cNvPicPr>
                   </pic:nvPicPr>
                   <pic:blipFill>
                     <a:blip r:embed="rId55"/>
-                    <a:stretch>
-                      <a:fillRect/>
-                    </a:stretch>
-                  </pic:blipFill>
-                  <pic:spPr bwMode="auto">
-                    <a:xfrm>
-                      <a:off x="0" y="0"/>
-                      <a:ext cx="3733800" cy="1995054"/>
-                    </a:xfrm>
-                    <a:prstGeom prst="rect">
-                      <a:avLst/>
-                    </a:prstGeom>
-                    <a:noFill/>
-                    <a:ln w="9525">
-                      <a:noFill/>
-                      <a:headEnd/>
-                      <a:tailEnd/>
-                    </a:ln>
-                  </pic:spPr>
-                </pic:pic>
-              </a:graphicData>
-            </a:graphic>
-          </wp:inline>
-        </w:drawing>
-      </w:r>
-    </w:p>
-    <w:p>
-      <w:pPr>
-        <w:pStyle w:val="ImageCaption"/>
-      </w:pPr>
-      <w:r>
-        <w:t xml:space="preserve">Рис. 11: Изменение программы</w:t>
-      </w:r>
-    </w:p>
-    <w:p>
-      <w:pPr>
-        <w:pStyle w:val="BodyText"/>
-      </w:pPr>
-      <w:r>
-        <w:t xml:space="preserve">Транслирую, компоную и запускаю программу с подключенным файлом (рис. -fig. 12).</w:t>
-      </w:r>
-    </w:p>
-    <w:p>
-      <w:pPr>
-        <w:pStyle w:val="CaptionedFigure"/>
-      </w:pPr>
-      <w:r>
-        <w:drawing>
-          <wp:inline>
-            <wp:extent cx="3733800" cy="693036"/>
-            <wp:effectExtent b="0" l="0" r="0" t="0"/>
-            <wp:docPr descr="Запуск измененной программы" title="" id="59" name="Picture"/>
-            <a:graphic>
-              <a:graphicData uri="http://schemas.openxmlformats.org/drawingml/2006/picture">
-                <pic:pic>
-                  <pic:nvPicPr>
-                    <pic:cNvPr descr="image/12.png" id="60" name="Picture"/>
-                    <pic:cNvPicPr>
-                      <a:picLocks noChangeArrowheads="1" noChangeAspect="1"/>
-                    </pic:cNvPicPr>
-                  </pic:nvPicPr>
-                  <pic:blipFill>
-                    <a:blip r:embed="rId58"/>
                     <a:stretch>
                       <a:fillRect/>
                     </a:stretch>
@@ -1174,7 +1111,7 @@
         <w:pStyle w:val="ImageCaption"/>
       </w:pPr>
       <w:r>
-        <w:t xml:space="preserve">Рис. 12: Запуск измененной программы</w:t>
+        <w:t xml:space="preserve">Рис. 11: Запуск измененной программы</w:t>
       </w:r>
     </w:p>
     <w:p>
@@ -1182,26 +1119,7 @@
         <w:pStyle w:val="BodyText"/>
       </w:pPr>
       <w:r>
-        <w:t xml:space="preserve">Редактирую файл и заменяю в нем подпрограмму sprintLF на sprint. Разница подпрограмм в том, что вторая вызывает ввод на той же строке (рис. -fig. 13).</w:t>
-      </w:r>
-    </w:p>
-    <w:bookmarkEnd w:id="61"/>
-    <w:bookmarkStart w:id="77" w:name="задание-для-самостоятельной-работы"/>
-    <w:p>
-      <w:pPr>
-        <w:pStyle w:val="Heading2"/>
-      </w:pPr>
-      <w:r>
-        <w:rPr>
-          <w:rStyle w:val="SectionNumber"/>
-        </w:rPr>
-        <w:t xml:space="preserve">4.4</w:t>
-      </w:r>
-      <w:r>
-        <w:tab/>
-      </w:r>
-      <w:r>
-        <w:t xml:space="preserve">Задание для самостоятельной работы</w:t>
+        <w:t xml:space="preserve">Редактирую файл и заменяю в нем подпрограмму sprintLF на sprint. Разница подпрограмм в том, что вторая вызывает ввод на той же строке (рис. -fig. 12).</w:t>
       </w:r>
     </w:p>
     <w:p>
@@ -1211,83 +1129,20 @@
       <w:r>
         <w:drawing>
           <wp:inline>
-            <wp:extent cx="3733800" cy="1843688"/>
+            <wp:extent cx="3733800" cy="641278"/>
             <wp:effectExtent b="0" l="0" r="0" t="0"/>
-            <wp:docPr descr="Запуск изменной программы с другой подпрограммой" title="" id="63" name="Picture"/>
+            <wp:docPr descr="Запуск изменной программы с другой подпрограммой" title="" id="59" name="Picture"/>
             <a:graphic>
               <a:graphicData uri="http://schemas.openxmlformats.org/drawingml/2006/picture">
                 <pic:pic>
                   <pic:nvPicPr>
-                    <pic:cNvPr descr="image/13.png" id="64" name="Picture"/>
+                    <pic:cNvPr descr="image/14.png" id="60" name="Picture"/>
                     <pic:cNvPicPr>
                       <a:picLocks noChangeArrowheads="1" noChangeAspect="1"/>
                     </pic:cNvPicPr>
                   </pic:nvPicPr>
                   <pic:blipFill>
-                    <a:blip r:embed="rId62"/>
-                    <a:stretch>
-                      <a:fillRect/>
-                    </a:stretch>
-                  </pic:blipFill>
-                  <pic:spPr bwMode="auto">
-                    <a:xfrm>
-                      <a:off x="0" y="0"/>
-                      <a:ext cx="3733800" cy="1843688"/>
-                    </a:xfrm>
-                    <a:prstGeom prst="rect">
-                      <a:avLst/>
-                    </a:prstGeom>
-                    <a:noFill/>
-                    <a:ln w="9525">
-                      <a:noFill/>
-                      <a:headEnd/>
-                      <a:tailEnd/>
-                    </a:ln>
-                  </pic:spPr>
-                </pic:pic>
-              </a:graphicData>
-            </a:graphic>
-          </wp:inline>
-        </w:drawing>
-      </w:r>
-    </w:p>
-    <w:p>
-      <w:pPr>
-        <w:pStyle w:val="ImageCaption"/>
-      </w:pPr>
-      <w:r>
-        <w:t xml:space="preserve">Рис. 13: Запуск изменной программы с другой подпрограммой</w:t>
-      </w:r>
-    </w:p>
-    <w:p>
-      <w:pPr>
-        <w:pStyle w:val="BodyText"/>
-      </w:pPr>
-      <w:r>
-        <w:t xml:space="preserve">Создаю копию lab5-1.asm, редактирую так, чтобы в конце выводилась введеная мною строка с клавиатуры (рис. -fig. 14).</w:t>
-      </w:r>
-    </w:p>
-    <w:p>
-      <w:pPr>
-        <w:pStyle w:val="CaptionedFigure"/>
-      </w:pPr>
-      <w:r>
-        <w:drawing>
-          <wp:inline>
-            <wp:extent cx="3733800" cy="641278"/>
-            <wp:effectExtent b="0" l="0" r="0" t="0"/>
-            <wp:docPr descr="Редактирование копии" title="" id="66" name="Picture"/>
-            <a:graphic>
-              <a:graphicData uri="http://schemas.openxmlformats.org/drawingml/2006/picture">
-                <pic:pic>
-                  <pic:nvPicPr>
-                    <pic:cNvPr descr="image/14.png" id="67" name="Picture"/>
-                    <pic:cNvPicPr>
-                      <a:picLocks noChangeArrowheads="1" noChangeAspect="1"/>
-                    </pic:cNvPicPr>
-                  </pic:nvPicPr>
-                  <pic:blipFill>
-                    <a:blip r:embed="rId65"/>
+                    <a:blip r:embed="rId58"/>
                     <a:stretch>
                       <a:fillRect/>
                     </a:stretch>
@@ -1319,15 +1174,34 @@
         <w:pStyle w:val="ImageCaption"/>
       </w:pPr>
       <w:r>
-        <w:t xml:space="preserve">Рис. 14: Редактирование копии</w:t>
-      </w:r>
-    </w:p>
-    <w:p>
-      <w:pPr>
-        <w:pStyle w:val="BodyText"/>
-      </w:pPr>
-      <w:r>
-        <w:t xml:space="preserve">Транслирую, компоную и запускаю свою программу (рис. -fig. 15).</w:t>
+        <w:t xml:space="preserve">Рис. 12: Запуск изменной программы с другой подпрограммой</w:t>
+      </w:r>
+    </w:p>
+    <w:bookmarkEnd w:id="61"/>
+    <w:bookmarkStart w:id="74" w:name="задание-для-самостоятельной-работы"/>
+    <w:p>
+      <w:pPr>
+        <w:pStyle w:val="Heading2"/>
+      </w:pPr>
+      <w:r>
+        <w:rPr>
+          <w:rStyle w:val="SectionNumber"/>
+        </w:rPr>
+        <w:t xml:space="preserve">4.4</w:t>
+      </w:r>
+      <w:r>
+        <w:tab/>
+      </w:r>
+      <w:r>
+        <w:t xml:space="preserve">Задание для самостоятельной работы</w:t>
+      </w:r>
+    </w:p>
+    <w:p>
+      <w:pPr>
+        <w:pStyle w:val="FirstParagraph"/>
+      </w:pPr>
+      <w:r>
+        <w:t xml:space="preserve">Создаю копию lab5-1.asm (рис. -fig. 13).</w:t>
       </w:r>
     </w:p>
     <w:p>
@@ -1339,18 +1213,18 @@
           <wp:inline>
             <wp:extent cx="3733800" cy="102946"/>
             <wp:effectExtent b="0" l="0" r="0" t="0"/>
-            <wp:docPr descr="Запуск своей программы" title="" id="69" name="Picture"/>
+            <wp:docPr descr="Редактирование копии" title="" id="63" name="Picture"/>
             <a:graphic>
               <a:graphicData uri="http://schemas.openxmlformats.org/drawingml/2006/picture">
                 <pic:pic>
                   <pic:nvPicPr>
-                    <pic:cNvPr descr="image/15.png" id="70" name="Picture"/>
+                    <pic:cNvPr descr="image/15.png" id="64" name="Picture"/>
                     <pic:cNvPicPr>
                       <a:picLocks noChangeArrowheads="1" noChangeAspect="1"/>
                     </pic:cNvPicPr>
                   </pic:nvPicPr>
                   <pic:blipFill>
-                    <a:blip r:embed="rId68"/>
+                    <a:blip r:embed="rId62"/>
                     <a:stretch>
                       <a:fillRect/>
                     </a:stretch>
@@ -1382,7 +1256,7 @@
         <w:pStyle w:val="ImageCaption"/>
       </w:pPr>
       <w:r>
-        <w:t xml:space="preserve">Рис. 15: Запуск своей программы</w:t>
+        <w:t xml:space="preserve">Рис. 13: Редактирование копии</w:t>
       </w:r>
     </w:p>
     <w:p>
@@ -1390,938 +1264,7 @@
         <w:pStyle w:val="BodyText"/>
       </w:pPr>
       <w:r>
-        <w:t xml:space="preserve">Код прикладываю</w:t>
-      </w:r>
-    </w:p>
-    <w:p>
-      <w:pPr>
-        <w:pStyle w:val="SourceCode"/>
-      </w:pPr>
-      <w:r>
-        <w:rPr>
-          <w:rStyle w:val="NormalTok"/>
-        </w:rPr>
-        <w:t xml:space="preserve">ECTION </w:t>
-      </w:r>
-      <w:r>
-        <w:rPr>
-          <w:rStyle w:val="FunctionTok"/>
-        </w:rPr>
-        <w:t xml:space="preserve">.data</w:t>
-      </w:r>
-      <w:r>
-        <w:br/>
-      </w:r>
-      <w:r>
-        <w:br/>
-      </w:r>
-      <w:r>
-        <w:rPr>
-          <w:rStyle w:val="FunctionTok"/>
-        </w:rPr>
-        <w:t xml:space="preserve">msg:</w:t>
-      </w:r>
-      <w:r>
-        <w:rPr>
-          <w:rStyle w:val="NormalTok"/>
-        </w:rPr>
-        <w:t xml:space="preserve"> </w:t>
-      </w:r>
-      <w:r>
-        <w:rPr>
-          <w:rStyle w:val="DataTypeTok"/>
-        </w:rPr>
-        <w:t xml:space="preserve">DB</w:t>
-      </w:r>
-      <w:r>
-        <w:rPr>
-          <w:rStyle w:val="NormalTok"/>
-        </w:rPr>
-        <w:t xml:space="preserve"> </w:t>
-      </w:r>
-      <w:r>
-        <w:rPr>
-          <w:rStyle w:val="StringTok"/>
-        </w:rPr>
-        <w:t xml:space="preserve">'Введите строку:'</w:t>
-      </w:r>
-      <w:r>
-        <w:rPr>
-          <w:rStyle w:val="OperatorTok"/>
-        </w:rPr>
-        <w:t xml:space="preserve">,</w:t>
-      </w:r>
-      <w:r>
-        <w:rPr>
-          <w:rStyle w:val="DecValTok"/>
-        </w:rPr>
-        <w:t xml:space="preserve">10</w:t>
-      </w:r>
-      <w:r>
-        <w:br/>
-      </w:r>
-      <w:r>
-        <w:rPr>
-          <w:rStyle w:val="FunctionTok"/>
-        </w:rPr>
-        <w:t xml:space="preserve">msgLen:</w:t>
-      </w:r>
-      <w:r>
-        <w:rPr>
-          <w:rStyle w:val="NormalTok"/>
-        </w:rPr>
-        <w:t xml:space="preserve"> </w:t>
-      </w:r>
-      <w:r>
-        <w:rPr>
-          <w:rStyle w:val="DataTypeTok"/>
-        </w:rPr>
-        <w:t xml:space="preserve">EQU</w:t>
-      </w:r>
-      <w:r>
-        <w:rPr>
-          <w:rStyle w:val="NormalTok"/>
-        </w:rPr>
-        <w:t xml:space="preserve"> </w:t>
-      </w:r>
-      <w:r>
-        <w:rPr>
-          <w:rStyle w:val="OperatorTok"/>
-        </w:rPr>
-        <w:t xml:space="preserve">$-</w:t>
-      </w:r>
-      <w:r>
-        <w:rPr>
-          <w:rStyle w:val="NormalTok"/>
-        </w:rPr>
-        <w:t xml:space="preserve">msg</w:t>
-      </w:r>
-      <w:r>
-        <w:br/>
-      </w:r>
-      <w:r>
-        <w:br/>
-      </w:r>
-      <w:r>
-        <w:rPr>
-          <w:rStyle w:val="KeywordTok"/>
-        </w:rPr>
-        <w:t xml:space="preserve">SECTION</w:t>
-      </w:r>
-      <w:r>
-        <w:rPr>
-          <w:rStyle w:val="NormalTok"/>
-        </w:rPr>
-        <w:t xml:space="preserve"> </w:t>
-      </w:r>
-      <w:r>
-        <w:rPr>
-          <w:rStyle w:val="FunctionTok"/>
-        </w:rPr>
-        <w:t xml:space="preserve">.bss</w:t>
-      </w:r>
-      <w:r>
-        <w:br/>
-      </w:r>
-      <w:r>
-        <w:rPr>
-          <w:rStyle w:val="FunctionTok"/>
-        </w:rPr>
-        <w:t xml:space="preserve">buf1:</w:t>
-      </w:r>
-      <w:r>
-        <w:rPr>
-          <w:rStyle w:val="NormalTok"/>
-        </w:rPr>
-        <w:t xml:space="preserve"> </w:t>
-      </w:r>
-      <w:r>
-        <w:rPr>
-          <w:rStyle w:val="DataTypeTok"/>
-        </w:rPr>
-        <w:t xml:space="preserve">RESB</w:t>
-      </w:r>
-      <w:r>
-        <w:rPr>
-          <w:rStyle w:val="NormalTok"/>
-        </w:rPr>
-        <w:t xml:space="preserve"> </w:t>
-      </w:r>
-      <w:r>
-        <w:rPr>
-          <w:rStyle w:val="DecValTok"/>
-        </w:rPr>
-        <w:t xml:space="preserve">80</w:t>
-      </w:r>
-      <w:r>
-        <w:br/>
-      </w:r>
-      <w:r>
-        <w:br/>
-      </w:r>
-      <w:r>
-        <w:rPr>
-          <w:rStyle w:val="KeywordTok"/>
-        </w:rPr>
-        <w:t xml:space="preserve">SECTION</w:t>
-      </w:r>
-      <w:r>
-        <w:rPr>
-          <w:rStyle w:val="NormalTok"/>
-        </w:rPr>
-        <w:t xml:space="preserve"> </w:t>
-      </w:r>
-      <w:r>
-        <w:rPr>
-          <w:rStyle w:val="FunctionTok"/>
-        </w:rPr>
-        <w:t xml:space="preserve">.text</w:t>
-      </w:r>
-      <w:r>
-        <w:br/>
-      </w:r>
-      <w:r>
-        <w:br/>
-      </w:r>
-      <w:r>
-        <w:rPr>
-          <w:rStyle w:val="KeywordTok"/>
-        </w:rPr>
-        <w:t xml:space="preserve">GLOBAL</w:t>
-      </w:r>
-      <w:r>
-        <w:rPr>
-          <w:rStyle w:val="NormalTok"/>
-        </w:rPr>
-        <w:t xml:space="preserve"> _start</w:t>
-      </w:r>
-      <w:r>
-        <w:br/>
-      </w:r>
-      <w:r>
-        <w:br/>
-      </w:r>
-      <w:r>
-        <w:rPr>
-          <w:rStyle w:val="FunctionTok"/>
-        </w:rPr>
-        <w:t xml:space="preserve">_start:</w:t>
-      </w:r>
-      <w:r>
-        <w:br/>
-      </w:r>
-      <w:r>
-        <w:rPr>
-          <w:rStyle w:val="NormalTok"/>
-        </w:rPr>
-        <w:t xml:space="preserve">    </w:t>
-      </w:r>
-      <w:r>
-        <w:rPr>
-          <w:rStyle w:val="KeywordTok"/>
-        </w:rPr>
-        <w:t xml:space="preserve">mov</w:t>
-      </w:r>
-      <w:r>
-        <w:rPr>
-          <w:rStyle w:val="NormalTok"/>
-        </w:rPr>
-        <w:t xml:space="preserve">     </w:t>
-      </w:r>
-      <w:r>
-        <w:rPr>
-          <w:rStyle w:val="KeywordTok"/>
-        </w:rPr>
-        <w:t xml:space="preserve">eax</w:t>
-      </w:r>
-      <w:r>
-        <w:rPr>
-          <w:rStyle w:val="OperatorTok"/>
-        </w:rPr>
-        <w:t xml:space="preserve">,</w:t>
-      </w:r>
-      <w:r>
-        <w:rPr>
-          <w:rStyle w:val="NormalTok"/>
-        </w:rPr>
-        <w:t xml:space="preserve"> </w:t>
-      </w:r>
-      <w:r>
-        <w:rPr>
-          <w:rStyle w:val="DecValTok"/>
-        </w:rPr>
-        <w:t xml:space="preserve">4</w:t>
-      </w:r>
-      <w:r>
-        <w:br/>
-      </w:r>
-      <w:r>
-        <w:rPr>
-          <w:rStyle w:val="NormalTok"/>
-        </w:rPr>
-        <w:t xml:space="preserve">    </w:t>
-      </w:r>
-      <w:r>
-        <w:rPr>
-          <w:rStyle w:val="KeywordTok"/>
-        </w:rPr>
-        <w:t xml:space="preserve">mov</w:t>
-      </w:r>
-      <w:r>
-        <w:rPr>
-          <w:rStyle w:val="NormalTok"/>
-        </w:rPr>
-        <w:t xml:space="preserve">     </w:t>
-      </w:r>
-      <w:r>
-        <w:rPr>
-          <w:rStyle w:val="KeywordTok"/>
-        </w:rPr>
-        <w:t xml:space="preserve">ebx</w:t>
-      </w:r>
-      <w:r>
-        <w:rPr>
-          <w:rStyle w:val="OperatorTok"/>
-        </w:rPr>
-        <w:t xml:space="preserve">,</w:t>
-      </w:r>
-      <w:r>
-        <w:rPr>
-          <w:rStyle w:val="NormalTok"/>
-        </w:rPr>
-        <w:t xml:space="preserve"> </w:t>
-      </w:r>
-      <w:r>
-        <w:rPr>
-          <w:rStyle w:val="DecValTok"/>
-        </w:rPr>
-        <w:t xml:space="preserve">1</w:t>
-      </w:r>
-      <w:r>
-        <w:br/>
-      </w:r>
-      <w:r>
-        <w:rPr>
-          <w:rStyle w:val="NormalTok"/>
-        </w:rPr>
-        <w:t xml:space="preserve">    </w:t>
-      </w:r>
-      <w:r>
-        <w:rPr>
-          <w:rStyle w:val="KeywordTok"/>
-        </w:rPr>
-        <w:t xml:space="preserve">mov</w:t>
-      </w:r>
-      <w:r>
-        <w:rPr>
-          <w:rStyle w:val="NormalTok"/>
-        </w:rPr>
-        <w:t xml:space="preserve">     </w:t>
-      </w:r>
-      <w:r>
-        <w:rPr>
-          <w:rStyle w:val="KeywordTok"/>
-        </w:rPr>
-        <w:t xml:space="preserve">ecx</w:t>
-      </w:r>
-      <w:r>
-        <w:rPr>
-          <w:rStyle w:val="OperatorTok"/>
-        </w:rPr>
-        <w:t xml:space="preserve">,</w:t>
-      </w:r>
-      <w:r>
-        <w:rPr>
-          <w:rStyle w:val="NormalTok"/>
-        </w:rPr>
-        <w:t xml:space="preserve"> msg</w:t>
-      </w:r>
-      <w:r>
-        <w:br/>
-      </w:r>
-      <w:r>
-        <w:rPr>
-          <w:rStyle w:val="NormalTok"/>
-        </w:rPr>
-        <w:t xml:space="preserve">    </w:t>
-      </w:r>
-      <w:r>
-        <w:rPr>
-          <w:rStyle w:val="KeywordTok"/>
-        </w:rPr>
-        <w:t xml:space="preserve">mov</w:t>
-      </w:r>
-      <w:r>
-        <w:rPr>
-          <w:rStyle w:val="NormalTok"/>
-        </w:rPr>
-        <w:t xml:space="preserve">     </w:t>
-      </w:r>
-      <w:r>
-        <w:rPr>
-          <w:rStyle w:val="KeywordTok"/>
-        </w:rPr>
-        <w:t xml:space="preserve">edx</w:t>
-      </w:r>
-      <w:r>
-        <w:rPr>
-          <w:rStyle w:val="OperatorTok"/>
-        </w:rPr>
-        <w:t xml:space="preserve">,</w:t>
-      </w:r>
-      <w:r>
-        <w:rPr>
-          <w:rStyle w:val="NormalTok"/>
-        </w:rPr>
-        <w:t xml:space="preserve"> msgLen</w:t>
-      </w:r>
-      <w:r>
-        <w:br/>
-      </w:r>
-      <w:r>
-        <w:rPr>
-          <w:rStyle w:val="NormalTok"/>
-        </w:rPr>
-        <w:t xml:space="preserve">    </w:t>
-      </w:r>
-      <w:r>
-        <w:rPr>
-          <w:rStyle w:val="KeywordTok"/>
-        </w:rPr>
-        <w:t xml:space="preserve">int</w:t>
-      </w:r>
-      <w:r>
-        <w:rPr>
-          <w:rStyle w:val="NormalTok"/>
-        </w:rPr>
-        <w:t xml:space="preserve">     </w:t>
-      </w:r>
-      <w:r>
-        <w:rPr>
-          <w:rStyle w:val="BaseNTok"/>
-        </w:rPr>
-        <w:t xml:space="preserve">80h</w:t>
-      </w:r>
-      <w:r>
-        <w:br/>
-      </w:r>
-      <w:r>
-        <w:rPr>
-          <w:rStyle w:val="NormalTok"/>
-        </w:rPr>
-        <w:t xml:space="preserve">    </w:t>
-      </w:r>
-      <w:r>
-        <w:rPr>
-          <w:rStyle w:val="KeywordTok"/>
-        </w:rPr>
-        <w:t xml:space="preserve">mov</w:t>
-      </w:r>
-      <w:r>
-        <w:rPr>
-          <w:rStyle w:val="NormalTok"/>
-        </w:rPr>
-        <w:t xml:space="preserve">     </w:t>
-      </w:r>
-      <w:r>
-        <w:rPr>
-          <w:rStyle w:val="KeywordTok"/>
-        </w:rPr>
-        <w:t xml:space="preserve">eax</w:t>
-      </w:r>
-      <w:r>
-        <w:rPr>
-          <w:rStyle w:val="OperatorTok"/>
-        </w:rPr>
-        <w:t xml:space="preserve">,</w:t>
-      </w:r>
-      <w:r>
-        <w:rPr>
-          <w:rStyle w:val="NormalTok"/>
-        </w:rPr>
-        <w:t xml:space="preserve"> </w:t>
-      </w:r>
-      <w:r>
-        <w:rPr>
-          <w:rStyle w:val="DecValTok"/>
-        </w:rPr>
-        <w:t xml:space="preserve">3</w:t>
-      </w:r>
-      <w:r>
-        <w:br/>
-      </w:r>
-      <w:r>
-        <w:rPr>
-          <w:rStyle w:val="NormalTok"/>
-        </w:rPr>
-        <w:t xml:space="preserve">    </w:t>
-      </w:r>
-      <w:r>
-        <w:rPr>
-          <w:rStyle w:val="KeywordTok"/>
-        </w:rPr>
-        <w:t xml:space="preserve">mov</w:t>
-      </w:r>
-      <w:r>
-        <w:rPr>
-          <w:rStyle w:val="NormalTok"/>
-        </w:rPr>
-        <w:t xml:space="preserve">     </w:t>
-      </w:r>
-      <w:r>
-        <w:rPr>
-          <w:rStyle w:val="KeywordTok"/>
-        </w:rPr>
-        <w:t xml:space="preserve">ebx</w:t>
-      </w:r>
-      <w:r>
-        <w:rPr>
-          <w:rStyle w:val="OperatorTok"/>
-        </w:rPr>
-        <w:t xml:space="preserve">,</w:t>
-      </w:r>
-      <w:r>
-        <w:rPr>
-          <w:rStyle w:val="NormalTok"/>
-        </w:rPr>
-        <w:t xml:space="preserve"> </w:t>
-      </w:r>
-      <w:r>
-        <w:rPr>
-          <w:rStyle w:val="DecValTok"/>
-        </w:rPr>
-        <w:t xml:space="preserve">0</w:t>
-      </w:r>
-      <w:r>
-        <w:br/>
-      </w:r>
-      <w:r>
-        <w:rPr>
-          <w:rStyle w:val="NormalTok"/>
-        </w:rPr>
-        <w:t xml:space="preserve">    </w:t>
-      </w:r>
-      <w:r>
-        <w:rPr>
-          <w:rStyle w:val="KeywordTok"/>
-        </w:rPr>
-        <w:t xml:space="preserve">mov</w:t>
-      </w:r>
-      <w:r>
-        <w:rPr>
-          <w:rStyle w:val="NormalTok"/>
-        </w:rPr>
-        <w:t xml:space="preserve">     </w:t>
-      </w:r>
-      <w:r>
-        <w:rPr>
-          <w:rStyle w:val="KeywordTok"/>
-        </w:rPr>
-        <w:t xml:space="preserve">ecx</w:t>
-      </w:r>
-      <w:r>
-        <w:rPr>
-          <w:rStyle w:val="OperatorTok"/>
-        </w:rPr>
-        <w:t xml:space="preserve">,</w:t>
-      </w:r>
-      <w:r>
-        <w:rPr>
-          <w:rStyle w:val="NormalTok"/>
-        </w:rPr>
-        <w:t xml:space="preserve"> buf1</w:t>
-      </w:r>
-      <w:r>
-        <w:br/>
-      </w:r>
-      <w:r>
-        <w:rPr>
-          <w:rStyle w:val="NormalTok"/>
-        </w:rPr>
-        <w:t xml:space="preserve">    </w:t>
-      </w:r>
-      <w:r>
-        <w:rPr>
-          <w:rStyle w:val="KeywordTok"/>
-        </w:rPr>
-        <w:t xml:space="preserve">mov</w:t>
-      </w:r>
-      <w:r>
-        <w:rPr>
-          <w:rStyle w:val="NormalTok"/>
-        </w:rPr>
-        <w:t xml:space="preserve">     </w:t>
-      </w:r>
-      <w:r>
-        <w:rPr>
-          <w:rStyle w:val="KeywordTok"/>
-        </w:rPr>
-        <w:t xml:space="preserve">edx</w:t>
-      </w:r>
-      <w:r>
-        <w:rPr>
-          <w:rStyle w:val="OperatorTok"/>
-        </w:rPr>
-        <w:t xml:space="preserve">,</w:t>
-      </w:r>
-      <w:r>
-        <w:rPr>
-          <w:rStyle w:val="NormalTok"/>
-        </w:rPr>
-        <w:t xml:space="preserve"> </w:t>
-      </w:r>
-      <w:r>
-        <w:rPr>
-          <w:rStyle w:val="DecValTok"/>
-        </w:rPr>
-        <w:t xml:space="preserve">80</w:t>
-      </w:r>
-      <w:r>
-        <w:br/>
-      </w:r>
-      <w:r>
-        <w:rPr>
-          <w:rStyle w:val="NormalTok"/>
-        </w:rPr>
-        <w:t xml:space="preserve">    </w:t>
-      </w:r>
-      <w:r>
-        <w:rPr>
-          <w:rStyle w:val="KeywordTok"/>
-        </w:rPr>
-        <w:t xml:space="preserve">int</w:t>
-      </w:r>
-      <w:r>
-        <w:rPr>
-          <w:rStyle w:val="NormalTok"/>
-        </w:rPr>
-        <w:t xml:space="preserve">     </w:t>
-      </w:r>
-      <w:r>
-        <w:rPr>
-          <w:rStyle w:val="BaseNTok"/>
-        </w:rPr>
-        <w:t xml:space="preserve">80h</w:t>
-      </w:r>
-      <w:r>
-        <w:br/>
-      </w:r>
-      <w:r>
-        <w:rPr>
-          <w:rStyle w:val="NormalTok"/>
-        </w:rPr>
-        <w:t xml:space="preserve">    </w:t>
-      </w:r>
-      <w:r>
-        <w:rPr>
-          <w:rStyle w:val="KeywordTok"/>
-        </w:rPr>
-        <w:t xml:space="preserve">mov</w:t>
-      </w:r>
-      <w:r>
-        <w:rPr>
-          <w:rStyle w:val="NormalTok"/>
-        </w:rPr>
-        <w:t xml:space="preserve">     </w:t>
-      </w:r>
-      <w:r>
-        <w:rPr>
-          <w:rStyle w:val="KeywordTok"/>
-        </w:rPr>
-        <w:t xml:space="preserve">eax</w:t>
-      </w:r>
-      <w:r>
-        <w:rPr>
-          <w:rStyle w:val="OperatorTok"/>
-        </w:rPr>
-        <w:t xml:space="preserve">,</w:t>
-      </w:r>
-      <w:r>
-        <w:rPr>
-          <w:rStyle w:val="NormalTok"/>
-        </w:rPr>
-        <w:t xml:space="preserve"> </w:t>
-      </w:r>
-      <w:r>
-        <w:rPr>
-          <w:rStyle w:val="DecValTok"/>
-        </w:rPr>
-        <w:t xml:space="preserve">4</w:t>
-      </w:r>
-      <w:r>
-        <w:br/>
-      </w:r>
-      <w:r>
-        <w:rPr>
-          <w:rStyle w:val="NormalTok"/>
-        </w:rPr>
-        <w:t xml:space="preserve">    </w:t>
-      </w:r>
-      <w:r>
-        <w:rPr>
-          <w:rStyle w:val="KeywordTok"/>
-        </w:rPr>
-        <w:t xml:space="preserve">mov</w:t>
-      </w:r>
-      <w:r>
-        <w:rPr>
-          <w:rStyle w:val="NormalTok"/>
-        </w:rPr>
-        <w:t xml:space="preserve">     </w:t>
-      </w:r>
-      <w:r>
-        <w:rPr>
-          <w:rStyle w:val="KeywordTok"/>
-        </w:rPr>
-        <w:t xml:space="preserve">ebx</w:t>
-      </w:r>
-      <w:r>
-        <w:rPr>
-          <w:rStyle w:val="OperatorTok"/>
-        </w:rPr>
-        <w:t xml:space="preserve">,</w:t>
-      </w:r>
-      <w:r>
-        <w:rPr>
-          <w:rStyle w:val="NormalTok"/>
-        </w:rPr>
-        <w:t xml:space="preserve"> </w:t>
-      </w:r>
-      <w:r>
-        <w:rPr>
-          <w:rStyle w:val="DecValTok"/>
-        </w:rPr>
-        <w:t xml:space="preserve">1</w:t>
-      </w:r>
-      <w:r>
-        <w:br/>
-      </w:r>
-      <w:r>
-        <w:rPr>
-          <w:rStyle w:val="NormalTok"/>
-        </w:rPr>
-        <w:t xml:space="preserve">    </w:t>
-      </w:r>
-      <w:r>
-        <w:rPr>
-          <w:rStyle w:val="KeywordTok"/>
-        </w:rPr>
-        <w:t xml:space="preserve">mov</w:t>
-      </w:r>
-      <w:r>
-        <w:rPr>
-          <w:rStyle w:val="NormalTok"/>
-        </w:rPr>
-        <w:t xml:space="preserve">     </w:t>
-      </w:r>
-      <w:r>
-        <w:rPr>
-          <w:rStyle w:val="KeywordTok"/>
-        </w:rPr>
-        <w:t xml:space="preserve">ecx</w:t>
-      </w:r>
-      <w:r>
-        <w:rPr>
-          <w:rStyle w:val="OperatorTok"/>
-        </w:rPr>
-        <w:t xml:space="preserve">,</w:t>
-      </w:r>
-      <w:r>
-        <w:rPr>
-          <w:rStyle w:val="NormalTok"/>
-        </w:rPr>
-        <w:t xml:space="preserve"> buf1</w:t>
-      </w:r>
-      <w:r>
-        <w:br/>
-      </w:r>
-      <w:r>
-        <w:rPr>
-          <w:rStyle w:val="NormalTok"/>
-        </w:rPr>
-        <w:t xml:space="preserve">    </w:t>
-      </w:r>
-      <w:r>
-        <w:rPr>
-          <w:rStyle w:val="KeywordTok"/>
-        </w:rPr>
-        <w:t xml:space="preserve">mov</w:t>
-      </w:r>
-      <w:r>
-        <w:rPr>
-          <w:rStyle w:val="NormalTok"/>
-        </w:rPr>
-        <w:t xml:space="preserve">     </w:t>
-      </w:r>
-      <w:r>
-        <w:rPr>
-          <w:rStyle w:val="KeywordTok"/>
-        </w:rPr>
-        <w:t xml:space="preserve">edx</w:t>
-      </w:r>
-      <w:r>
-        <w:rPr>
-          <w:rStyle w:val="OperatorTok"/>
-        </w:rPr>
-        <w:t xml:space="preserve">,</w:t>
-      </w:r>
-      <w:r>
-        <w:rPr>
-          <w:rStyle w:val="NormalTok"/>
-        </w:rPr>
-        <w:t xml:space="preserve"> buf1</w:t>
-      </w:r>
-      <w:r>
-        <w:br/>
-      </w:r>
-      <w:r>
-        <w:rPr>
-          <w:rStyle w:val="NormalTok"/>
-        </w:rPr>
-        <w:t xml:space="preserve">    </w:t>
-      </w:r>
-      <w:r>
-        <w:rPr>
-          <w:rStyle w:val="KeywordTok"/>
-        </w:rPr>
-        <w:t xml:space="preserve">int</w:t>
-      </w:r>
-      <w:r>
-        <w:rPr>
-          <w:rStyle w:val="NormalTok"/>
-        </w:rPr>
-        <w:t xml:space="preserve">     </w:t>
-      </w:r>
-      <w:r>
-        <w:rPr>
-          <w:rStyle w:val="BaseNTok"/>
-        </w:rPr>
-        <w:t xml:space="preserve">80h</w:t>
-      </w:r>
-      <w:r>
-        <w:br/>
-      </w:r>
-      <w:r>
-        <w:rPr>
-          <w:rStyle w:val="NormalTok"/>
-        </w:rPr>
-        <w:t xml:space="preserve">    </w:t>
-      </w:r>
-      <w:r>
-        <w:rPr>
-          <w:rStyle w:val="KeywordTok"/>
-        </w:rPr>
-        <w:t xml:space="preserve">mov</w:t>
-      </w:r>
-      <w:r>
-        <w:rPr>
-          <w:rStyle w:val="NormalTok"/>
-        </w:rPr>
-        <w:t xml:space="preserve">     </w:t>
-      </w:r>
-      <w:r>
-        <w:rPr>
-          <w:rStyle w:val="KeywordTok"/>
-        </w:rPr>
-        <w:t xml:space="preserve">eax</w:t>
-      </w:r>
-      <w:r>
-        <w:rPr>
-          <w:rStyle w:val="OperatorTok"/>
-        </w:rPr>
-        <w:t xml:space="preserve">,</w:t>
-      </w:r>
-      <w:r>
-        <w:rPr>
-          <w:rStyle w:val="NormalTok"/>
-        </w:rPr>
-        <w:t xml:space="preserve"> </w:t>
-      </w:r>
-      <w:r>
-        <w:rPr>
-          <w:rStyle w:val="DecValTok"/>
-        </w:rPr>
-        <w:t xml:space="preserve">1</w:t>
-      </w:r>
-      <w:r>
-        <w:br/>
-      </w:r>
-      <w:r>
-        <w:rPr>
-          <w:rStyle w:val="NormalTok"/>
-        </w:rPr>
-        <w:t xml:space="preserve">    </w:t>
-      </w:r>
-      <w:r>
-        <w:rPr>
-          <w:rStyle w:val="KeywordTok"/>
-        </w:rPr>
-        <w:t xml:space="preserve">mov</w:t>
-      </w:r>
-      <w:r>
-        <w:rPr>
-          <w:rStyle w:val="NormalTok"/>
-        </w:rPr>
-        <w:t xml:space="preserve">     </w:t>
-      </w:r>
-      <w:r>
-        <w:rPr>
-          <w:rStyle w:val="KeywordTok"/>
-        </w:rPr>
-        <w:t xml:space="preserve">ebx</w:t>
-      </w:r>
-      <w:r>
-        <w:rPr>
-          <w:rStyle w:val="OperatorTok"/>
-        </w:rPr>
-        <w:t xml:space="preserve">,</w:t>
-      </w:r>
-      <w:r>
-        <w:rPr>
-          <w:rStyle w:val="NormalTok"/>
-        </w:rPr>
-        <w:t xml:space="preserve"> </w:t>
-      </w:r>
-      <w:r>
-        <w:rPr>
-          <w:rStyle w:val="DecValTok"/>
-        </w:rPr>
-        <w:t xml:space="preserve">0</w:t>
-      </w:r>
-      <w:r>
-        <w:br/>
-      </w:r>
-      <w:r>
-        <w:rPr>
-          <w:rStyle w:val="NormalTok"/>
-        </w:rPr>
-        <w:t xml:space="preserve">    </w:t>
-      </w:r>
-      <w:r>
-        <w:rPr>
-          <w:rStyle w:val="KeywordTok"/>
-        </w:rPr>
-        <w:t xml:space="preserve">int</w:t>
-      </w:r>
-      <w:r>
-        <w:rPr>
-          <w:rStyle w:val="NormalTok"/>
-        </w:rPr>
-        <w:t xml:space="preserve">     </w:t>
-      </w:r>
-      <w:r>
-        <w:rPr>
-          <w:rStyle w:val="BaseNTok"/>
-        </w:rPr>
-        <w:t xml:space="preserve">80h</w:t>
-      </w:r>
-    </w:p>
-    <w:p>
-      <w:pPr>
-        <w:pStyle w:val="FirstParagraph"/>
-      </w:pPr>
-      <w:r>
-        <w:t xml:space="preserve">Создаю копию lab5-2.asm, редактирую так, чтобы в конце выводилась введеная мною строка с клавиатуры (рис. -fig. 16).</w:t>
+        <w:t xml:space="preserve">Транслирую, компоную и запускаю свою программу (рис. -fig. 14).</w:t>
       </w:r>
     </w:p>
     <w:p>
@@ -2333,18 +1276,18 @@
           <wp:inline>
             <wp:extent cx="3733800" cy="742227"/>
             <wp:effectExtent b="0" l="0" r="0" t="0"/>
-            <wp:docPr descr="Редактирование копии" title="" id="72" name="Picture"/>
+            <wp:docPr descr="Запуск своей программы" title="" id="66" name="Picture"/>
             <a:graphic>
               <a:graphicData uri="http://schemas.openxmlformats.org/drawingml/2006/picture">
                 <pic:pic>
                   <pic:nvPicPr>
-                    <pic:cNvPr descr="image/16.png" id="73" name="Picture"/>
+                    <pic:cNvPr descr="image/16.png" id="67" name="Picture"/>
                     <pic:cNvPicPr>
                       <a:picLocks noChangeArrowheads="1" noChangeAspect="1"/>
                     </pic:cNvPicPr>
                   </pic:nvPicPr>
                   <pic:blipFill>
-                    <a:blip r:embed="rId71"/>
+                    <a:blip r:embed="rId65"/>
                     <a:stretch>
                       <a:fillRect/>
                     </a:stretch>
@@ -2376,7 +1319,7 @@
         <w:pStyle w:val="ImageCaption"/>
       </w:pPr>
       <w:r>
-        <w:t xml:space="preserve">Рис. 16: Редактирование копии</w:t>
+        <w:t xml:space="preserve">Рис. 14: Запуск своей программы</w:t>
       </w:r>
     </w:p>
     <w:p>
@@ -2384,7 +1327,938 @@
         <w:pStyle w:val="BodyText"/>
       </w:pPr>
       <w:r>
-        <w:t xml:space="preserve">Транслирую, компоную и запускаю свою программу (рис. -fig. 17).</w:t>
+        <w:t xml:space="preserve">Код программы:</w:t>
+      </w:r>
+    </w:p>
+    <w:p>
+      <w:pPr>
+        <w:pStyle w:val="SourceCode"/>
+      </w:pPr>
+      <w:r>
+        <w:rPr>
+          <w:rStyle w:val="NormalTok"/>
+        </w:rPr>
+        <w:t xml:space="preserve">ECTION </w:t>
+      </w:r>
+      <w:r>
+        <w:rPr>
+          <w:rStyle w:val="FunctionTok"/>
+        </w:rPr>
+        <w:t xml:space="preserve">.data</w:t>
+      </w:r>
+      <w:r>
+        <w:br/>
+      </w:r>
+      <w:r>
+        <w:br/>
+      </w:r>
+      <w:r>
+        <w:rPr>
+          <w:rStyle w:val="FunctionTok"/>
+        </w:rPr>
+        <w:t xml:space="preserve">msg:</w:t>
+      </w:r>
+      <w:r>
+        <w:rPr>
+          <w:rStyle w:val="NormalTok"/>
+        </w:rPr>
+        <w:t xml:space="preserve"> </w:t>
+      </w:r>
+      <w:r>
+        <w:rPr>
+          <w:rStyle w:val="DataTypeTok"/>
+        </w:rPr>
+        <w:t xml:space="preserve">DB</w:t>
+      </w:r>
+      <w:r>
+        <w:rPr>
+          <w:rStyle w:val="NormalTok"/>
+        </w:rPr>
+        <w:t xml:space="preserve"> </w:t>
+      </w:r>
+      <w:r>
+        <w:rPr>
+          <w:rStyle w:val="StringTok"/>
+        </w:rPr>
+        <w:t xml:space="preserve">'Введите строку:'</w:t>
+      </w:r>
+      <w:r>
+        <w:rPr>
+          <w:rStyle w:val="OperatorTok"/>
+        </w:rPr>
+        <w:t xml:space="preserve">,</w:t>
+      </w:r>
+      <w:r>
+        <w:rPr>
+          <w:rStyle w:val="DecValTok"/>
+        </w:rPr>
+        <w:t xml:space="preserve">10</w:t>
+      </w:r>
+      <w:r>
+        <w:br/>
+      </w:r>
+      <w:r>
+        <w:rPr>
+          <w:rStyle w:val="FunctionTok"/>
+        </w:rPr>
+        <w:t xml:space="preserve">msgLen:</w:t>
+      </w:r>
+      <w:r>
+        <w:rPr>
+          <w:rStyle w:val="NormalTok"/>
+        </w:rPr>
+        <w:t xml:space="preserve"> </w:t>
+      </w:r>
+      <w:r>
+        <w:rPr>
+          <w:rStyle w:val="DataTypeTok"/>
+        </w:rPr>
+        <w:t xml:space="preserve">EQU</w:t>
+      </w:r>
+      <w:r>
+        <w:rPr>
+          <w:rStyle w:val="NormalTok"/>
+        </w:rPr>
+        <w:t xml:space="preserve"> </w:t>
+      </w:r>
+      <w:r>
+        <w:rPr>
+          <w:rStyle w:val="OperatorTok"/>
+        </w:rPr>
+        <w:t xml:space="preserve">$-</w:t>
+      </w:r>
+      <w:r>
+        <w:rPr>
+          <w:rStyle w:val="NormalTok"/>
+        </w:rPr>
+        <w:t xml:space="preserve">msg</w:t>
+      </w:r>
+      <w:r>
+        <w:br/>
+      </w:r>
+      <w:r>
+        <w:br/>
+      </w:r>
+      <w:r>
+        <w:rPr>
+          <w:rStyle w:val="KeywordTok"/>
+        </w:rPr>
+        <w:t xml:space="preserve">SECTION</w:t>
+      </w:r>
+      <w:r>
+        <w:rPr>
+          <w:rStyle w:val="NormalTok"/>
+        </w:rPr>
+        <w:t xml:space="preserve"> </w:t>
+      </w:r>
+      <w:r>
+        <w:rPr>
+          <w:rStyle w:val="FunctionTok"/>
+        </w:rPr>
+        <w:t xml:space="preserve">.bss</w:t>
+      </w:r>
+      <w:r>
+        <w:br/>
+      </w:r>
+      <w:r>
+        <w:rPr>
+          <w:rStyle w:val="FunctionTok"/>
+        </w:rPr>
+        <w:t xml:space="preserve">buf1:</w:t>
+      </w:r>
+      <w:r>
+        <w:rPr>
+          <w:rStyle w:val="NormalTok"/>
+        </w:rPr>
+        <w:t xml:space="preserve"> </w:t>
+      </w:r>
+      <w:r>
+        <w:rPr>
+          <w:rStyle w:val="DataTypeTok"/>
+        </w:rPr>
+        <w:t xml:space="preserve">RESB</w:t>
+      </w:r>
+      <w:r>
+        <w:rPr>
+          <w:rStyle w:val="NormalTok"/>
+        </w:rPr>
+        <w:t xml:space="preserve"> </w:t>
+      </w:r>
+      <w:r>
+        <w:rPr>
+          <w:rStyle w:val="DecValTok"/>
+        </w:rPr>
+        <w:t xml:space="preserve">80</w:t>
+      </w:r>
+      <w:r>
+        <w:br/>
+      </w:r>
+      <w:r>
+        <w:br/>
+      </w:r>
+      <w:r>
+        <w:rPr>
+          <w:rStyle w:val="KeywordTok"/>
+        </w:rPr>
+        <w:t xml:space="preserve">SECTION</w:t>
+      </w:r>
+      <w:r>
+        <w:rPr>
+          <w:rStyle w:val="NormalTok"/>
+        </w:rPr>
+        <w:t xml:space="preserve"> </w:t>
+      </w:r>
+      <w:r>
+        <w:rPr>
+          <w:rStyle w:val="FunctionTok"/>
+        </w:rPr>
+        <w:t xml:space="preserve">.text</w:t>
+      </w:r>
+      <w:r>
+        <w:br/>
+      </w:r>
+      <w:r>
+        <w:br/>
+      </w:r>
+      <w:r>
+        <w:rPr>
+          <w:rStyle w:val="KeywordTok"/>
+        </w:rPr>
+        <w:t xml:space="preserve">GLOBAL</w:t>
+      </w:r>
+      <w:r>
+        <w:rPr>
+          <w:rStyle w:val="NormalTok"/>
+        </w:rPr>
+        <w:t xml:space="preserve"> _start</w:t>
+      </w:r>
+      <w:r>
+        <w:br/>
+      </w:r>
+      <w:r>
+        <w:br/>
+      </w:r>
+      <w:r>
+        <w:rPr>
+          <w:rStyle w:val="FunctionTok"/>
+        </w:rPr>
+        <w:t xml:space="preserve">_start:</w:t>
+      </w:r>
+      <w:r>
+        <w:br/>
+      </w:r>
+      <w:r>
+        <w:rPr>
+          <w:rStyle w:val="NormalTok"/>
+        </w:rPr>
+        <w:t xml:space="preserve">    </w:t>
+      </w:r>
+      <w:r>
+        <w:rPr>
+          <w:rStyle w:val="KeywordTok"/>
+        </w:rPr>
+        <w:t xml:space="preserve">mov</w:t>
+      </w:r>
+      <w:r>
+        <w:rPr>
+          <w:rStyle w:val="NormalTok"/>
+        </w:rPr>
+        <w:t xml:space="preserve">     </w:t>
+      </w:r>
+      <w:r>
+        <w:rPr>
+          <w:rStyle w:val="KeywordTok"/>
+        </w:rPr>
+        <w:t xml:space="preserve">eax</w:t>
+      </w:r>
+      <w:r>
+        <w:rPr>
+          <w:rStyle w:val="OperatorTok"/>
+        </w:rPr>
+        <w:t xml:space="preserve">,</w:t>
+      </w:r>
+      <w:r>
+        <w:rPr>
+          <w:rStyle w:val="NormalTok"/>
+        </w:rPr>
+        <w:t xml:space="preserve"> </w:t>
+      </w:r>
+      <w:r>
+        <w:rPr>
+          <w:rStyle w:val="DecValTok"/>
+        </w:rPr>
+        <w:t xml:space="preserve">4</w:t>
+      </w:r>
+      <w:r>
+        <w:br/>
+      </w:r>
+      <w:r>
+        <w:rPr>
+          <w:rStyle w:val="NormalTok"/>
+        </w:rPr>
+        <w:t xml:space="preserve">    </w:t>
+      </w:r>
+      <w:r>
+        <w:rPr>
+          <w:rStyle w:val="KeywordTok"/>
+        </w:rPr>
+        <w:t xml:space="preserve">mov</w:t>
+      </w:r>
+      <w:r>
+        <w:rPr>
+          <w:rStyle w:val="NormalTok"/>
+        </w:rPr>
+        <w:t xml:space="preserve">     </w:t>
+      </w:r>
+      <w:r>
+        <w:rPr>
+          <w:rStyle w:val="KeywordTok"/>
+        </w:rPr>
+        <w:t xml:space="preserve">ebx</w:t>
+      </w:r>
+      <w:r>
+        <w:rPr>
+          <w:rStyle w:val="OperatorTok"/>
+        </w:rPr>
+        <w:t xml:space="preserve">,</w:t>
+      </w:r>
+      <w:r>
+        <w:rPr>
+          <w:rStyle w:val="NormalTok"/>
+        </w:rPr>
+        <w:t xml:space="preserve"> </w:t>
+      </w:r>
+      <w:r>
+        <w:rPr>
+          <w:rStyle w:val="DecValTok"/>
+        </w:rPr>
+        <w:t xml:space="preserve">1</w:t>
+      </w:r>
+      <w:r>
+        <w:br/>
+      </w:r>
+      <w:r>
+        <w:rPr>
+          <w:rStyle w:val="NormalTok"/>
+        </w:rPr>
+        <w:t xml:space="preserve">    </w:t>
+      </w:r>
+      <w:r>
+        <w:rPr>
+          <w:rStyle w:val="KeywordTok"/>
+        </w:rPr>
+        <w:t xml:space="preserve">mov</w:t>
+      </w:r>
+      <w:r>
+        <w:rPr>
+          <w:rStyle w:val="NormalTok"/>
+        </w:rPr>
+        <w:t xml:space="preserve">     </w:t>
+      </w:r>
+      <w:r>
+        <w:rPr>
+          <w:rStyle w:val="KeywordTok"/>
+        </w:rPr>
+        <w:t xml:space="preserve">ecx</w:t>
+      </w:r>
+      <w:r>
+        <w:rPr>
+          <w:rStyle w:val="OperatorTok"/>
+        </w:rPr>
+        <w:t xml:space="preserve">,</w:t>
+      </w:r>
+      <w:r>
+        <w:rPr>
+          <w:rStyle w:val="NormalTok"/>
+        </w:rPr>
+        <w:t xml:space="preserve"> msg</w:t>
+      </w:r>
+      <w:r>
+        <w:br/>
+      </w:r>
+      <w:r>
+        <w:rPr>
+          <w:rStyle w:val="NormalTok"/>
+        </w:rPr>
+        <w:t xml:space="preserve">    </w:t>
+      </w:r>
+      <w:r>
+        <w:rPr>
+          <w:rStyle w:val="KeywordTok"/>
+        </w:rPr>
+        <w:t xml:space="preserve">mov</w:t>
+      </w:r>
+      <w:r>
+        <w:rPr>
+          <w:rStyle w:val="NormalTok"/>
+        </w:rPr>
+        <w:t xml:space="preserve">     </w:t>
+      </w:r>
+      <w:r>
+        <w:rPr>
+          <w:rStyle w:val="KeywordTok"/>
+        </w:rPr>
+        <w:t xml:space="preserve">edx</w:t>
+      </w:r>
+      <w:r>
+        <w:rPr>
+          <w:rStyle w:val="OperatorTok"/>
+        </w:rPr>
+        <w:t xml:space="preserve">,</w:t>
+      </w:r>
+      <w:r>
+        <w:rPr>
+          <w:rStyle w:val="NormalTok"/>
+        </w:rPr>
+        <w:t xml:space="preserve"> msgLen</w:t>
+      </w:r>
+      <w:r>
+        <w:br/>
+      </w:r>
+      <w:r>
+        <w:rPr>
+          <w:rStyle w:val="NormalTok"/>
+        </w:rPr>
+        <w:t xml:space="preserve">    </w:t>
+      </w:r>
+      <w:r>
+        <w:rPr>
+          <w:rStyle w:val="KeywordTok"/>
+        </w:rPr>
+        <w:t xml:space="preserve">int</w:t>
+      </w:r>
+      <w:r>
+        <w:rPr>
+          <w:rStyle w:val="NormalTok"/>
+        </w:rPr>
+        <w:t xml:space="preserve">     </w:t>
+      </w:r>
+      <w:r>
+        <w:rPr>
+          <w:rStyle w:val="BaseNTok"/>
+        </w:rPr>
+        <w:t xml:space="preserve">80h</w:t>
+      </w:r>
+      <w:r>
+        <w:br/>
+      </w:r>
+      <w:r>
+        <w:rPr>
+          <w:rStyle w:val="NormalTok"/>
+        </w:rPr>
+        <w:t xml:space="preserve">    </w:t>
+      </w:r>
+      <w:r>
+        <w:rPr>
+          <w:rStyle w:val="KeywordTok"/>
+        </w:rPr>
+        <w:t xml:space="preserve">mov</w:t>
+      </w:r>
+      <w:r>
+        <w:rPr>
+          <w:rStyle w:val="NormalTok"/>
+        </w:rPr>
+        <w:t xml:space="preserve">     </w:t>
+      </w:r>
+      <w:r>
+        <w:rPr>
+          <w:rStyle w:val="KeywordTok"/>
+        </w:rPr>
+        <w:t xml:space="preserve">eax</w:t>
+      </w:r>
+      <w:r>
+        <w:rPr>
+          <w:rStyle w:val="OperatorTok"/>
+        </w:rPr>
+        <w:t xml:space="preserve">,</w:t>
+      </w:r>
+      <w:r>
+        <w:rPr>
+          <w:rStyle w:val="NormalTok"/>
+        </w:rPr>
+        <w:t xml:space="preserve"> </w:t>
+      </w:r>
+      <w:r>
+        <w:rPr>
+          <w:rStyle w:val="DecValTok"/>
+        </w:rPr>
+        <w:t xml:space="preserve">3</w:t>
+      </w:r>
+      <w:r>
+        <w:br/>
+      </w:r>
+      <w:r>
+        <w:rPr>
+          <w:rStyle w:val="NormalTok"/>
+        </w:rPr>
+        <w:t xml:space="preserve">    </w:t>
+      </w:r>
+      <w:r>
+        <w:rPr>
+          <w:rStyle w:val="KeywordTok"/>
+        </w:rPr>
+        <w:t xml:space="preserve">mov</w:t>
+      </w:r>
+      <w:r>
+        <w:rPr>
+          <w:rStyle w:val="NormalTok"/>
+        </w:rPr>
+        <w:t xml:space="preserve">     </w:t>
+      </w:r>
+      <w:r>
+        <w:rPr>
+          <w:rStyle w:val="KeywordTok"/>
+        </w:rPr>
+        <w:t xml:space="preserve">ebx</w:t>
+      </w:r>
+      <w:r>
+        <w:rPr>
+          <w:rStyle w:val="OperatorTok"/>
+        </w:rPr>
+        <w:t xml:space="preserve">,</w:t>
+      </w:r>
+      <w:r>
+        <w:rPr>
+          <w:rStyle w:val="NormalTok"/>
+        </w:rPr>
+        <w:t xml:space="preserve"> </w:t>
+      </w:r>
+      <w:r>
+        <w:rPr>
+          <w:rStyle w:val="DecValTok"/>
+        </w:rPr>
+        <w:t xml:space="preserve">0</w:t>
+      </w:r>
+      <w:r>
+        <w:br/>
+      </w:r>
+      <w:r>
+        <w:rPr>
+          <w:rStyle w:val="NormalTok"/>
+        </w:rPr>
+        <w:t xml:space="preserve">    </w:t>
+      </w:r>
+      <w:r>
+        <w:rPr>
+          <w:rStyle w:val="KeywordTok"/>
+        </w:rPr>
+        <w:t xml:space="preserve">mov</w:t>
+      </w:r>
+      <w:r>
+        <w:rPr>
+          <w:rStyle w:val="NormalTok"/>
+        </w:rPr>
+        <w:t xml:space="preserve">     </w:t>
+      </w:r>
+      <w:r>
+        <w:rPr>
+          <w:rStyle w:val="KeywordTok"/>
+        </w:rPr>
+        <w:t xml:space="preserve">ecx</w:t>
+      </w:r>
+      <w:r>
+        <w:rPr>
+          <w:rStyle w:val="OperatorTok"/>
+        </w:rPr>
+        <w:t xml:space="preserve">,</w:t>
+      </w:r>
+      <w:r>
+        <w:rPr>
+          <w:rStyle w:val="NormalTok"/>
+        </w:rPr>
+        <w:t xml:space="preserve"> buf1</w:t>
+      </w:r>
+      <w:r>
+        <w:br/>
+      </w:r>
+      <w:r>
+        <w:rPr>
+          <w:rStyle w:val="NormalTok"/>
+        </w:rPr>
+        <w:t xml:space="preserve">    </w:t>
+      </w:r>
+      <w:r>
+        <w:rPr>
+          <w:rStyle w:val="KeywordTok"/>
+        </w:rPr>
+        <w:t xml:space="preserve">mov</w:t>
+      </w:r>
+      <w:r>
+        <w:rPr>
+          <w:rStyle w:val="NormalTok"/>
+        </w:rPr>
+        <w:t xml:space="preserve">     </w:t>
+      </w:r>
+      <w:r>
+        <w:rPr>
+          <w:rStyle w:val="KeywordTok"/>
+        </w:rPr>
+        <w:t xml:space="preserve">edx</w:t>
+      </w:r>
+      <w:r>
+        <w:rPr>
+          <w:rStyle w:val="OperatorTok"/>
+        </w:rPr>
+        <w:t xml:space="preserve">,</w:t>
+      </w:r>
+      <w:r>
+        <w:rPr>
+          <w:rStyle w:val="NormalTok"/>
+        </w:rPr>
+        <w:t xml:space="preserve"> </w:t>
+      </w:r>
+      <w:r>
+        <w:rPr>
+          <w:rStyle w:val="DecValTok"/>
+        </w:rPr>
+        <w:t xml:space="preserve">80</w:t>
+      </w:r>
+      <w:r>
+        <w:br/>
+      </w:r>
+      <w:r>
+        <w:rPr>
+          <w:rStyle w:val="NormalTok"/>
+        </w:rPr>
+        <w:t xml:space="preserve">    </w:t>
+      </w:r>
+      <w:r>
+        <w:rPr>
+          <w:rStyle w:val="KeywordTok"/>
+        </w:rPr>
+        <w:t xml:space="preserve">int</w:t>
+      </w:r>
+      <w:r>
+        <w:rPr>
+          <w:rStyle w:val="NormalTok"/>
+        </w:rPr>
+        <w:t xml:space="preserve">     </w:t>
+      </w:r>
+      <w:r>
+        <w:rPr>
+          <w:rStyle w:val="BaseNTok"/>
+        </w:rPr>
+        <w:t xml:space="preserve">80h</w:t>
+      </w:r>
+      <w:r>
+        <w:br/>
+      </w:r>
+      <w:r>
+        <w:rPr>
+          <w:rStyle w:val="NormalTok"/>
+        </w:rPr>
+        <w:t xml:space="preserve">    </w:t>
+      </w:r>
+      <w:r>
+        <w:rPr>
+          <w:rStyle w:val="KeywordTok"/>
+        </w:rPr>
+        <w:t xml:space="preserve">mov</w:t>
+      </w:r>
+      <w:r>
+        <w:rPr>
+          <w:rStyle w:val="NormalTok"/>
+        </w:rPr>
+        <w:t xml:space="preserve">     </w:t>
+      </w:r>
+      <w:r>
+        <w:rPr>
+          <w:rStyle w:val="KeywordTok"/>
+        </w:rPr>
+        <w:t xml:space="preserve">eax</w:t>
+      </w:r>
+      <w:r>
+        <w:rPr>
+          <w:rStyle w:val="OperatorTok"/>
+        </w:rPr>
+        <w:t xml:space="preserve">,</w:t>
+      </w:r>
+      <w:r>
+        <w:rPr>
+          <w:rStyle w:val="NormalTok"/>
+        </w:rPr>
+        <w:t xml:space="preserve"> </w:t>
+      </w:r>
+      <w:r>
+        <w:rPr>
+          <w:rStyle w:val="DecValTok"/>
+        </w:rPr>
+        <w:t xml:space="preserve">4</w:t>
+      </w:r>
+      <w:r>
+        <w:br/>
+      </w:r>
+      <w:r>
+        <w:rPr>
+          <w:rStyle w:val="NormalTok"/>
+        </w:rPr>
+        <w:t xml:space="preserve">    </w:t>
+      </w:r>
+      <w:r>
+        <w:rPr>
+          <w:rStyle w:val="KeywordTok"/>
+        </w:rPr>
+        <w:t xml:space="preserve">mov</w:t>
+      </w:r>
+      <w:r>
+        <w:rPr>
+          <w:rStyle w:val="NormalTok"/>
+        </w:rPr>
+        <w:t xml:space="preserve">     </w:t>
+      </w:r>
+      <w:r>
+        <w:rPr>
+          <w:rStyle w:val="KeywordTok"/>
+        </w:rPr>
+        <w:t xml:space="preserve">ebx</w:t>
+      </w:r>
+      <w:r>
+        <w:rPr>
+          <w:rStyle w:val="OperatorTok"/>
+        </w:rPr>
+        <w:t xml:space="preserve">,</w:t>
+      </w:r>
+      <w:r>
+        <w:rPr>
+          <w:rStyle w:val="NormalTok"/>
+        </w:rPr>
+        <w:t xml:space="preserve"> </w:t>
+      </w:r>
+      <w:r>
+        <w:rPr>
+          <w:rStyle w:val="DecValTok"/>
+        </w:rPr>
+        <w:t xml:space="preserve">1</w:t>
+      </w:r>
+      <w:r>
+        <w:br/>
+      </w:r>
+      <w:r>
+        <w:rPr>
+          <w:rStyle w:val="NormalTok"/>
+        </w:rPr>
+        <w:t xml:space="preserve">    </w:t>
+      </w:r>
+      <w:r>
+        <w:rPr>
+          <w:rStyle w:val="KeywordTok"/>
+        </w:rPr>
+        <w:t xml:space="preserve">mov</w:t>
+      </w:r>
+      <w:r>
+        <w:rPr>
+          <w:rStyle w:val="NormalTok"/>
+        </w:rPr>
+        <w:t xml:space="preserve">     </w:t>
+      </w:r>
+      <w:r>
+        <w:rPr>
+          <w:rStyle w:val="KeywordTok"/>
+        </w:rPr>
+        <w:t xml:space="preserve">ecx</w:t>
+      </w:r>
+      <w:r>
+        <w:rPr>
+          <w:rStyle w:val="OperatorTok"/>
+        </w:rPr>
+        <w:t xml:space="preserve">,</w:t>
+      </w:r>
+      <w:r>
+        <w:rPr>
+          <w:rStyle w:val="NormalTok"/>
+        </w:rPr>
+        <w:t xml:space="preserve"> buf1</w:t>
+      </w:r>
+      <w:r>
+        <w:br/>
+      </w:r>
+      <w:r>
+        <w:rPr>
+          <w:rStyle w:val="NormalTok"/>
+        </w:rPr>
+        <w:t xml:space="preserve">    </w:t>
+      </w:r>
+      <w:r>
+        <w:rPr>
+          <w:rStyle w:val="KeywordTok"/>
+        </w:rPr>
+        <w:t xml:space="preserve">mov</w:t>
+      </w:r>
+      <w:r>
+        <w:rPr>
+          <w:rStyle w:val="NormalTok"/>
+        </w:rPr>
+        <w:t xml:space="preserve">     </w:t>
+      </w:r>
+      <w:r>
+        <w:rPr>
+          <w:rStyle w:val="KeywordTok"/>
+        </w:rPr>
+        <w:t xml:space="preserve">edx</w:t>
+      </w:r>
+      <w:r>
+        <w:rPr>
+          <w:rStyle w:val="OperatorTok"/>
+        </w:rPr>
+        <w:t xml:space="preserve">,</w:t>
+      </w:r>
+      <w:r>
+        <w:rPr>
+          <w:rStyle w:val="NormalTok"/>
+        </w:rPr>
+        <w:t xml:space="preserve"> buf1</w:t>
+      </w:r>
+      <w:r>
+        <w:br/>
+      </w:r>
+      <w:r>
+        <w:rPr>
+          <w:rStyle w:val="NormalTok"/>
+        </w:rPr>
+        <w:t xml:space="preserve">    </w:t>
+      </w:r>
+      <w:r>
+        <w:rPr>
+          <w:rStyle w:val="KeywordTok"/>
+        </w:rPr>
+        <w:t xml:space="preserve">int</w:t>
+      </w:r>
+      <w:r>
+        <w:rPr>
+          <w:rStyle w:val="NormalTok"/>
+        </w:rPr>
+        <w:t xml:space="preserve">     </w:t>
+      </w:r>
+      <w:r>
+        <w:rPr>
+          <w:rStyle w:val="BaseNTok"/>
+        </w:rPr>
+        <w:t xml:space="preserve">80h</w:t>
+      </w:r>
+      <w:r>
+        <w:br/>
+      </w:r>
+      <w:r>
+        <w:rPr>
+          <w:rStyle w:val="NormalTok"/>
+        </w:rPr>
+        <w:t xml:space="preserve">    </w:t>
+      </w:r>
+      <w:r>
+        <w:rPr>
+          <w:rStyle w:val="KeywordTok"/>
+        </w:rPr>
+        <w:t xml:space="preserve">mov</w:t>
+      </w:r>
+      <w:r>
+        <w:rPr>
+          <w:rStyle w:val="NormalTok"/>
+        </w:rPr>
+        <w:t xml:space="preserve">     </w:t>
+      </w:r>
+      <w:r>
+        <w:rPr>
+          <w:rStyle w:val="KeywordTok"/>
+        </w:rPr>
+        <w:t xml:space="preserve">eax</w:t>
+      </w:r>
+      <w:r>
+        <w:rPr>
+          <w:rStyle w:val="OperatorTok"/>
+        </w:rPr>
+        <w:t xml:space="preserve">,</w:t>
+      </w:r>
+      <w:r>
+        <w:rPr>
+          <w:rStyle w:val="NormalTok"/>
+        </w:rPr>
+        <w:t xml:space="preserve"> </w:t>
+      </w:r>
+      <w:r>
+        <w:rPr>
+          <w:rStyle w:val="DecValTok"/>
+        </w:rPr>
+        <w:t xml:space="preserve">1</w:t>
+      </w:r>
+      <w:r>
+        <w:br/>
+      </w:r>
+      <w:r>
+        <w:rPr>
+          <w:rStyle w:val="NormalTok"/>
+        </w:rPr>
+        <w:t xml:space="preserve">    </w:t>
+      </w:r>
+      <w:r>
+        <w:rPr>
+          <w:rStyle w:val="KeywordTok"/>
+        </w:rPr>
+        <w:t xml:space="preserve">mov</w:t>
+      </w:r>
+      <w:r>
+        <w:rPr>
+          <w:rStyle w:val="NormalTok"/>
+        </w:rPr>
+        <w:t xml:space="preserve">     </w:t>
+      </w:r>
+      <w:r>
+        <w:rPr>
+          <w:rStyle w:val="KeywordTok"/>
+        </w:rPr>
+        <w:t xml:space="preserve">ebx</w:t>
+      </w:r>
+      <w:r>
+        <w:rPr>
+          <w:rStyle w:val="OperatorTok"/>
+        </w:rPr>
+        <w:t xml:space="preserve">,</w:t>
+      </w:r>
+      <w:r>
+        <w:rPr>
+          <w:rStyle w:val="NormalTok"/>
+        </w:rPr>
+        <w:t xml:space="preserve"> </w:t>
+      </w:r>
+      <w:r>
+        <w:rPr>
+          <w:rStyle w:val="DecValTok"/>
+        </w:rPr>
+        <w:t xml:space="preserve">0</w:t>
+      </w:r>
+      <w:r>
+        <w:br/>
+      </w:r>
+      <w:r>
+        <w:rPr>
+          <w:rStyle w:val="NormalTok"/>
+        </w:rPr>
+        <w:t xml:space="preserve">    </w:t>
+      </w:r>
+      <w:r>
+        <w:rPr>
+          <w:rStyle w:val="KeywordTok"/>
+        </w:rPr>
+        <w:t xml:space="preserve">int</w:t>
+      </w:r>
+      <w:r>
+        <w:rPr>
+          <w:rStyle w:val="NormalTok"/>
+        </w:rPr>
+        <w:t xml:space="preserve">     </w:t>
+      </w:r>
+      <w:r>
+        <w:rPr>
+          <w:rStyle w:val="BaseNTok"/>
+        </w:rPr>
+        <w:t xml:space="preserve">80h</w:t>
+      </w:r>
+    </w:p>
+    <w:p>
+      <w:pPr>
+        <w:pStyle w:val="FirstParagraph"/>
+      </w:pPr>
+      <w:r>
+        <w:t xml:space="preserve">Создаю копию lab5-2.asm, редактирую так, чтобы в конце выводилась введеная мною строка с клавиатуры (рис. -fig. 15).</w:t>
       </w:r>
     </w:p>
     <w:p>
@@ -2396,18 +2270,18 @@
           <wp:inline>
             <wp:extent cx="3733800" cy="1530549"/>
             <wp:effectExtent b="0" l="0" r="0" t="0"/>
-            <wp:docPr descr="Запуск своей программы" title="" id="75" name="Picture"/>
+            <wp:docPr descr="Редактирование копии" title="" id="69" name="Picture"/>
             <a:graphic>
               <a:graphicData uri="http://schemas.openxmlformats.org/drawingml/2006/picture">
                 <pic:pic>
                   <pic:nvPicPr>
-                    <pic:cNvPr descr="image/17.png" id="76" name="Picture"/>
+                    <pic:cNvPr descr="image/17.png" id="70" name="Picture"/>
                     <pic:cNvPicPr>
                       <a:picLocks noChangeArrowheads="1" noChangeAspect="1"/>
                     </pic:cNvPicPr>
                   </pic:nvPicPr>
                   <pic:blipFill>
-                    <a:blip r:embed="rId74"/>
+                    <a:blip r:embed="rId68"/>
                     <a:stretch>
                       <a:fillRect/>
                     </a:stretch>
@@ -2439,7 +2313,7 @@
         <w:pStyle w:val="ImageCaption"/>
       </w:pPr>
       <w:r>
-        <w:t xml:space="preserve">Рис. 17: Запуск своей программы</w:t>
+        <w:t xml:space="preserve">Рис. 15: Редактирование копии</w:t>
       </w:r>
     </w:p>
     <w:p>
@@ -2447,7 +2321,70 @@
         <w:pStyle w:val="BodyText"/>
       </w:pPr>
       <w:r>
-        <w:t xml:space="preserve">Код прикладываю:</w:t>
+        <w:t xml:space="preserve">Транслирую, компоную и запускаю свою программу (рис. -fig. 16).</w:t>
+      </w:r>
+    </w:p>
+    <w:p>
+      <w:pPr>
+        <w:pStyle w:val="CaptionedFigure"/>
+      </w:pPr>
+      <w:r>
+        <w:drawing>
+          <wp:inline>
+            <wp:extent cx="3733800" cy="655342"/>
+            <wp:effectExtent b="0" l="0" r="0" t="0"/>
+            <wp:docPr descr="Запуск своей программы" title="" id="72" name="Picture"/>
+            <a:graphic>
+              <a:graphicData uri="http://schemas.openxmlformats.org/drawingml/2006/picture">
+                <pic:pic>
+                  <pic:nvPicPr>
+                    <pic:cNvPr descr="image/18.png" id="73" name="Picture"/>
+                    <pic:cNvPicPr>
+                      <a:picLocks noChangeArrowheads="1" noChangeAspect="1"/>
+                    </pic:cNvPicPr>
+                  </pic:nvPicPr>
+                  <pic:blipFill>
+                    <a:blip r:embed="rId71"/>
+                    <a:stretch>
+                      <a:fillRect/>
+                    </a:stretch>
+                  </pic:blipFill>
+                  <pic:spPr bwMode="auto">
+                    <a:xfrm>
+                      <a:off x="0" y="0"/>
+                      <a:ext cx="3733800" cy="655342"/>
+                    </a:xfrm>
+                    <a:prstGeom prst="rect">
+                      <a:avLst/>
+                    </a:prstGeom>
+                    <a:noFill/>
+                    <a:ln w="9525">
+                      <a:noFill/>
+                      <a:headEnd/>
+                      <a:tailEnd/>
+                    </a:ln>
+                  </pic:spPr>
+                </pic:pic>
+              </a:graphicData>
+            </a:graphic>
+          </wp:inline>
+        </w:drawing>
+      </w:r>
+    </w:p>
+    <w:p>
+      <w:pPr>
+        <w:pStyle w:val="ImageCaption"/>
+      </w:pPr>
+      <w:r>
+        <w:t xml:space="preserve">Рис. 16: Запуск своей программы</w:t>
+      </w:r>
+    </w:p>
+    <w:p>
+      <w:pPr>
+        <w:pStyle w:val="BodyText"/>
+      </w:pPr>
+      <w:r>
+        <w:t xml:space="preserve">Код программы:</w:t>
       </w:r>
     </w:p>
     <w:p>
@@ -3076,9 +3013,9 @@
         <w:t xml:space="preserve"> quit</w:t>
       </w:r>
     </w:p>
-    <w:bookmarkEnd w:id="77"/>
-    <w:bookmarkEnd w:id="78"/>
-    <w:bookmarkStart w:id="79" w:name="выводы"/>
+    <w:bookmarkEnd w:id="74"/>
+    <w:bookmarkEnd w:id="75"/>
+    <w:bookmarkStart w:id="76" w:name="выводы"/>
     <w:p>
       <w:pPr>
         <w:pStyle w:val="Heading1"/>
@@ -3104,8 +3041,8 @@
         <w:t xml:space="preserve">При выполнении данной лабораторной работы я приобрёл практические навыки работы в Midnight Commander, а также освоил инструкции языка ассемблера mov и int.</w:t>
       </w:r>
     </w:p>
-    <w:bookmarkEnd w:id="79"/>
-    <w:bookmarkStart w:id="84" w:name="список-литературы"/>
+    <w:bookmarkEnd w:id="76"/>
+    <w:bookmarkStart w:id="81" w:name="список-литературы"/>
     <w:p>
       <w:pPr>
         <w:pStyle w:val="Heading1"/>
@@ -3122,7 +3059,7 @@
         </w:numPr>
         <w:pStyle w:val="Compact"/>
       </w:pPr>
-      <w:hyperlink r:id="rId80">
+      <w:hyperlink r:id="rId77">
         <w:r>
           <w:rPr>
             <w:rStyle w:val="Hyperlink"/>
@@ -3139,7 +3076,7 @@
         </w:numPr>
         <w:pStyle w:val="Compact"/>
       </w:pPr>
-      <w:hyperlink r:id="rId81">
+      <w:hyperlink r:id="rId78">
         <w:r>
           <w:rPr>
             <w:rStyle w:val="Hyperlink"/>
@@ -3156,7 +3093,7 @@
         </w:numPr>
         <w:pStyle w:val="Compact"/>
       </w:pPr>
-      <w:hyperlink r:id="rId82">
+      <w:hyperlink r:id="rId79">
         <w:r>
           <w:rPr>
             <w:rStyle w:val="Hyperlink"/>
@@ -3173,7 +3110,7 @@
         </w:numPr>
         <w:pStyle w:val="Compact"/>
       </w:pPr>
-      <w:hyperlink r:id="rId83">
+      <w:hyperlink r:id="rId80">
         <w:r>
           <w:rPr>
             <w:rStyle w:val="Hyperlink"/>
@@ -3182,7 +3119,7 @@
         </w:r>
       </w:hyperlink>
     </w:p>
-    <w:bookmarkEnd w:id="84"/>
+    <w:bookmarkEnd w:id="81"/>
     <w:sectPr/>
   </w:body>
 </w:document>

</xml_diff>